<commit_message>
updated the write-up doc
</commit_message>
<xml_diff>
--- a/5.CI_CD_Deployment_using_Rolling_updates_writeup.docx
+++ b/5.CI_CD_Deployment_using_Rolling_updates_writeup.docx
@@ -2758,7 +2758,36 @@
           <w:szCs w:val="24"/>
           <w:lang w:val="en-US"/>
         </w:rPr>
-        <w:t>For the command output, please refer the screenshots document (Section: References)</w:t>
+        <w:t xml:space="preserve">For more details on the expected output of the commands used to setup the working environment, </w:t>
+      </w:r>
+      <w:bookmarkStart w:id="4" w:name="_GoBack"/>
+      <w:bookmarkEnd w:id="4"/>
+      <w:r>
+        <w:rPr>
+          <w:rFonts w:ascii="Times New Roman" w:hAnsi="Times New Roman" w:cs="Times New Roman"/>
+          <w:sz w:val="24"/>
+          <w:szCs w:val="24"/>
+          <w:lang w:val="en-US"/>
+        </w:rPr>
+        <w:t>please</w:t>
+      </w:r>
+      <w:r>
+        <w:rPr>
+          <w:rFonts w:ascii="Times New Roman" w:hAnsi="Times New Roman" w:cs="Times New Roman"/>
+          <w:sz w:val="24"/>
+          <w:szCs w:val="24"/>
+          <w:lang w:val="en-US"/>
+        </w:rPr>
+        <w:t xml:space="preserve"> refer the s</w:t>
+      </w:r>
+      <w:r>
+        <w:rPr>
+          <w:rFonts w:ascii="Times New Roman" w:hAnsi="Times New Roman" w:cs="Times New Roman"/>
+          <w:sz w:val="24"/>
+          <w:szCs w:val="24"/>
+          <w:lang w:val="en-US"/>
+        </w:rPr>
+        <w:t>creenshots document (Section: References)</w:t>
       </w:r>
     </w:p>
     <w:p>
@@ -2785,7 +2814,7 @@
           <w:lang w:val="en-US"/>
         </w:rPr>
       </w:pPr>
-      <w:bookmarkStart w:id="4" w:name="_Toc44679816"/>
+      <w:bookmarkStart w:id="5" w:name="_Toc44679816"/>
       <w:r>
         <w:rPr>
           <w:rFonts w:ascii="Times New Roman" w:eastAsia="Times New Roman" w:hAnsi="Times New Roman" w:cs="Times New Roman"/>
@@ -2797,7 +2826,7 @@
         </w:rPr>
         <w:t>Performing Rolling Update</w:t>
       </w:r>
-      <w:bookmarkEnd w:id="4"/>
+      <w:bookmarkEnd w:id="5"/>
     </w:p>
     <w:p>
       <w:pPr>
@@ -2869,6 +2898,7 @@
           <w:sz w:val="24"/>
           <w:szCs w:val="24"/>
         </w:rPr>
+        <w:lastRenderedPageBreak/>
         <w:t xml:space="preserve">Rolling Update allows </w:t>
       </w:r>
       <w:r>
@@ -2928,7 +2958,6 @@
           <w:sz w:val="24"/>
           <w:szCs w:val="24"/>
         </w:rPr>
-        <w:lastRenderedPageBreak/>
         <w:t>The following objects represent Kubernetes workloads. You can trigger a rolling update on these workloads by updating their pod template:</w:t>
       </w:r>
     </w:p>
@@ -3106,7 +3135,7 @@
           <w:lang w:val="en-US"/>
         </w:rPr>
       </w:pPr>
-      <w:bookmarkStart w:id="5" w:name="_Toc44679817"/>
+      <w:bookmarkStart w:id="6" w:name="_Toc44679817"/>
       <w:r>
         <w:rPr>
           <w:rFonts w:ascii="Times New Roman" w:eastAsia="Times New Roman" w:hAnsi="Times New Roman" w:cs="Times New Roman"/>
@@ -3118,7 +3147,7 @@
         </w:rPr>
         <w:t>Deployment Rolling Update</w:t>
       </w:r>
-      <w:bookmarkEnd w:id="5"/>
+      <w:bookmarkEnd w:id="6"/>
     </w:p>
     <w:p>
       <w:pPr>
@@ -3143,7 +3172,7 @@
           <w:lang w:val="en-US"/>
         </w:rPr>
       </w:pPr>
-      <w:bookmarkStart w:id="6" w:name="_Toc44679818"/>
+      <w:bookmarkStart w:id="7" w:name="_Toc44679818"/>
       <w:r>
         <w:rPr>
           <w:rFonts w:ascii="Times New Roman" w:eastAsia="Times New Roman" w:hAnsi="Times New Roman" w:cs="Times New Roman"/>
@@ -3166,7 +3195,7 @@
         </w:rPr>
         <w:t xml:space="preserve"> a Deployment</w:t>
       </w:r>
-      <w:bookmarkEnd w:id="6"/>
+      <w:bookmarkEnd w:id="7"/>
     </w:p>
     <w:p>
       <w:pPr>
@@ -4160,7 +4189,6 @@
                 <w:sz w:val="16"/>
                 <w:szCs w:val="16"/>
               </w:rPr>
-              <w:lastRenderedPageBreak/>
               <w:t xml:space="preserve">$ </w:t>
             </w:r>
             <w:r>
@@ -4881,7 +4909,7 @@
           <w:lang w:val="en-US"/>
         </w:rPr>
       </w:pPr>
-      <w:bookmarkStart w:id="7" w:name="_Toc44679819"/>
+      <w:bookmarkStart w:id="8" w:name="_Toc44679819"/>
       <w:r>
         <w:rPr>
           <w:rFonts w:ascii="Times New Roman" w:eastAsia="Times New Roman" w:hAnsi="Times New Roman" w:cs="Times New Roman"/>
@@ -4893,7 +4921,7 @@
         </w:rPr>
         <w:t>Updating a Deployment</w:t>
       </w:r>
-      <w:bookmarkEnd w:id="7"/>
+      <w:bookmarkEnd w:id="8"/>
     </w:p>
     <w:p>
       <w:pPr>
@@ -5155,6 +5183,7 @@
                 <w:sz w:val="16"/>
                 <w:szCs w:val="16"/>
               </w:rPr>
+              <w:lastRenderedPageBreak/>
               <w:t xml:space="preserve">$ </w:t>
             </w:r>
             <w:r>
@@ -5201,7 +5230,6 @@
         <w:rPr>
           <w:lang w:val="en-US"/>
         </w:rPr>
-        <w:lastRenderedPageBreak/>
         <w:t>The output is similar to this:</w:t>
       </w:r>
     </w:p>
@@ -6149,6 +6177,7 @@
           <w:color w:val="0000FF"/>
           <w:lang w:val="de-CH" w:eastAsia="de-CH"/>
         </w:rPr>
+        <w:lastRenderedPageBreak/>
         <w:t xml:space="preserve">    Environment:  &lt;none&gt;</w:t>
       </w:r>
     </w:p>
@@ -6245,7 +6274,6 @@
           <w:color w:val="0000FF"/>
           <w:lang w:val="de-CH" w:eastAsia="de-CH"/>
         </w:rPr>
-        <w:lastRenderedPageBreak/>
         <w:t xml:space="preserve">  Type           Status  Reason</w:t>
       </w:r>
     </w:p>
@@ -6642,7 +6670,7 @@
           <w:lang w:val="en-US"/>
         </w:rPr>
       </w:pPr>
-      <w:bookmarkStart w:id="8" w:name="_Toc44679820"/>
+      <w:bookmarkStart w:id="9" w:name="_Toc44679820"/>
       <w:r>
         <w:rPr>
           <w:rFonts w:ascii="Times New Roman" w:eastAsia="Times New Roman" w:hAnsi="Times New Roman" w:cs="Times New Roman"/>
@@ -6665,7 +6693,7 @@
         </w:rPr>
         <w:t xml:space="preserve"> of a Deployment</w:t>
       </w:r>
-      <w:bookmarkEnd w:id="8"/>
+      <w:bookmarkEnd w:id="9"/>
     </w:p>
     <w:p>
       <w:pPr>
@@ -6927,7 +6955,7 @@
           <w:lang w:val="en-US"/>
         </w:rPr>
       </w:pPr>
-      <w:bookmarkStart w:id="9" w:name="_Toc44679821"/>
+      <w:bookmarkStart w:id="10" w:name="_Toc44679821"/>
       <w:r>
         <w:rPr>
           <w:rFonts w:ascii="Times New Roman" w:eastAsia="Times New Roman" w:hAnsi="Times New Roman" w:cs="Times New Roman"/>
@@ -6950,7 +6978,7 @@
         </w:rPr>
         <w:t xml:space="preserve"> of Deployment</w:t>
       </w:r>
-      <w:bookmarkEnd w:id="9"/>
+      <w:bookmarkEnd w:id="10"/>
     </w:p>
     <w:p>
       <w:pPr>
@@ -7155,6 +7183,7 @@
           <w:color w:val="0000FF"/>
           <w:lang w:val="de-CH" w:eastAsia="de-CH"/>
         </w:rPr>
+        <w:lastRenderedPageBreak/>
         <w:t>root@kmaster:~/k8s_rollingupdate# kubectl rollout history deployment.v1.apps/nginx-deployment</w:t>
       </w:r>
     </w:p>
@@ -7250,7 +7279,6 @@
           <w:color w:val="0000FF"/>
           <w:lang w:val="de-CH" w:eastAsia="de-CH"/>
         </w:rPr>
-        <w:lastRenderedPageBreak/>
         <w:t>4         kubectl set image deployment/nginx-deployment nginx=nginx:1.16.1 --record=true</w:t>
       </w:r>
     </w:p>
@@ -7284,7 +7312,7 @@
           <w:lang w:val="en-US"/>
         </w:rPr>
       </w:pPr>
-      <w:bookmarkStart w:id="10" w:name="_Toc44679822"/>
+      <w:bookmarkStart w:id="11" w:name="_Toc44679822"/>
       <w:r>
         <w:rPr>
           <w:rFonts w:ascii="Times New Roman" w:eastAsia="Times New Roman" w:hAnsi="Times New Roman" w:cs="Times New Roman"/>
@@ -7296,7 +7324,7 @@
         </w:rPr>
         <w:t>Pausing and Resuming a Deployment</w:t>
       </w:r>
-      <w:bookmarkEnd w:id="10"/>
+      <w:bookmarkEnd w:id="11"/>
     </w:p>
     <w:p>
       <w:pPr>
@@ -7672,7 +7700,7 @@
           <w:lang w:val="en-US"/>
         </w:rPr>
       </w:pPr>
-      <w:bookmarkStart w:id="11" w:name="_Toc44679823"/>
+      <w:bookmarkStart w:id="12" w:name="_Toc44679823"/>
       <w:r>
         <w:rPr>
           <w:rFonts w:ascii="Times New Roman" w:eastAsia="Times New Roman" w:hAnsi="Times New Roman" w:cs="Times New Roman"/>
@@ -7695,7 +7723,7 @@
         </w:rPr>
         <w:t xml:space="preserve"> Update</w:t>
       </w:r>
-      <w:bookmarkEnd w:id="11"/>
+      <w:bookmarkEnd w:id="12"/>
     </w:p>
     <w:p>
       <w:pPr>
@@ -7973,7 +8001,7 @@
           <w:lang w:val="en-US"/>
         </w:rPr>
       </w:pPr>
-      <w:bookmarkStart w:id="12" w:name="_Toc44679824"/>
+      <w:bookmarkStart w:id="13" w:name="_Toc44679824"/>
       <w:r>
         <w:rPr>
           <w:rFonts w:ascii="Times New Roman" w:eastAsia="Times New Roman" w:hAnsi="Times New Roman" w:cs="Times New Roman"/>
@@ -7985,7 +8013,7 @@
         </w:rPr>
         <w:t>Creating a StatefulSet</w:t>
       </w:r>
-      <w:bookmarkEnd w:id="12"/>
+      <w:bookmarkEnd w:id="13"/>
     </w:p>
     <w:p>
       <w:pPr>
@@ -8184,6 +8212,7 @@
                 <w:sz w:val="16"/>
                 <w:szCs w:val="16"/>
               </w:rPr>
+              <w:lastRenderedPageBreak/>
               <w:t xml:space="preserve">  labels:</w:t>
             </w:r>
           </w:p>
@@ -8345,7 +8374,6 @@
                 <w:sz w:val="16"/>
                 <w:szCs w:val="16"/>
               </w:rPr>
-              <w:lastRenderedPageBreak/>
               <w:t xml:space="preserve">  selector:</w:t>
             </w:r>
           </w:p>
@@ -9378,7 +9406,7 @@
           <w:lang w:val="en-US"/>
         </w:rPr>
       </w:pPr>
-      <w:bookmarkStart w:id="13" w:name="_Toc44679825"/>
+      <w:bookmarkStart w:id="14" w:name="_Toc44679825"/>
       <w:r>
         <w:rPr>
           <w:rFonts w:ascii="Times New Roman" w:eastAsia="Times New Roman" w:hAnsi="Times New Roman" w:cs="Times New Roman"/>
@@ -9423,7 +9451,7 @@
         </w:rPr>
         <w:t>StatefulSet</w:t>
       </w:r>
-      <w:bookmarkEnd w:id="13"/>
+      <w:bookmarkEnd w:id="14"/>
     </w:p>
     <w:p>
       <w:pPr>
@@ -9668,6 +9696,7 @@
           <w:color w:val="0000FF"/>
           <w:lang w:val="de-CH" w:eastAsia="de-CH"/>
         </w:rPr>
+        <w:lastRenderedPageBreak/>
         <w:t>web-0     1/1       Running   0          1m</w:t>
       </w:r>
     </w:p>
@@ -9733,7 +9762,7 @@
           <w:lang w:val="en-US"/>
         </w:rPr>
       </w:pPr>
-      <w:bookmarkStart w:id="14" w:name="_Toc44679826"/>
+      <w:bookmarkStart w:id="15" w:name="_Toc44679826"/>
       <w:r>
         <w:rPr>
           <w:rFonts w:ascii="Times New Roman" w:eastAsia="Times New Roman" w:hAnsi="Times New Roman" w:cs="Times New Roman"/>
@@ -9745,7 +9774,7 @@
         </w:rPr>
         <w:t>Updating StatefulSet</w:t>
       </w:r>
-      <w:bookmarkEnd w:id="14"/>
+      <w:bookmarkEnd w:id="15"/>
     </w:p>
     <w:p>
       <w:pPr>
@@ -9769,7 +9798,6 @@
           <w:sz w:val="24"/>
           <w:szCs w:val="24"/>
         </w:rPr>
-        <w:lastRenderedPageBreak/>
         <w:t>Updating StatefulSets feature can be used to upgrade the container images, resource requests and/or limits, labels, and annotations of the Pods in a StatefulSet. There are two valid update strategies, </w:t>
       </w:r>
       <w:r>
@@ -9912,23 +9940,7 @@
           <w:sz w:val="24"/>
           <w:szCs w:val="24"/>
         </w:rPr>
-        <w:t> update strategy</w:t>
-      </w:r>
-      <w:r>
-        <w:rPr>
-          <w:rFonts w:ascii="Times New Roman" w:hAnsi="Times New Roman" w:cs="Times New Roman"/>
-          <w:sz w:val="24"/>
-          <w:szCs w:val="24"/>
-        </w:rPr>
-        <w:t xml:space="preserve"> </w:t>
-      </w:r>
-      <w:r>
-        <w:rPr>
-          <w:rFonts w:ascii="Times New Roman" w:hAnsi="Times New Roman" w:cs="Times New Roman"/>
-          <w:sz w:val="24"/>
-          <w:szCs w:val="24"/>
-        </w:rPr>
-        <w:t xml:space="preserve">will not automatically update the Pods in a StatefulSet. Users must manually delete Pods to cause the controller to create new Pods that reflect modifications made to a </w:t>
+        <w:t xml:space="preserve"> update strategy will not automatically update the Pods in a StatefulSet. Users must manually delete Pods to cause the controller to create new Pods that reflect modifications made to a </w:t>
       </w:r>
       <w:proofErr w:type="gramStart"/>
       <w:r>
@@ -9937,15 +9949,7 @@
           <w:sz w:val="24"/>
           <w:szCs w:val="24"/>
         </w:rPr>
-        <w:t>StatefulSet's </w:t>
-      </w:r>
-      <w:r>
-        <w:rPr>
-          <w:rFonts w:ascii="Times New Roman" w:hAnsi="Times New Roman" w:cs="Times New Roman"/>
-          <w:sz w:val="24"/>
-          <w:szCs w:val="24"/>
-        </w:rPr>
-        <w:t>.</w:t>
+        <w:t>StatefulSet's .</w:t>
       </w:r>
       <w:proofErr w:type="spellStart"/>
       <w:r>
@@ -10171,8 +10175,6 @@
           <w:lang w:val="en-US"/>
         </w:rPr>
       </w:pPr>
-      <w:bookmarkStart w:id="15" w:name="_GoBack"/>
-      <w:bookmarkEnd w:id="15"/>
     </w:p>
     <w:p>
       <w:pPr>
@@ -14848,7 +14850,7 @@
 </file>
 
 <file path=customXml/itemProps1.xml><?xml version="1.0" encoding="utf-8"?>
-<ds:datastoreItem xmlns:ds="http://schemas.openxmlformats.org/officeDocument/2006/customXml" ds:itemID="{2111EF29-4B3E-417B-AEA6-41CE5B03A858}">
+<ds:datastoreItem xmlns:ds="http://schemas.openxmlformats.org/officeDocument/2006/customXml" ds:itemID="{AA9691D1-9997-4442-B77B-A58F59FB9EC2}">
   <ds:schemaRefs>
     <ds:schemaRef ds:uri="http://schemas.openxmlformats.org/officeDocument/2006/bibliography"/>
   </ds:schemaRefs>

</xml_diff>